<commit_message>
[VUE]  - list items loading by AJAX
</commit_message>
<xml_diff>
--- a/com.saga.opencms.vue/doc/VueJS2.0.docx
+++ b/com.saga.opencms.vue/doc/VueJS2.0.docx
@@ -74,7 +74,25 @@
         <w:rPr>
           <w:lang w:val="en-US"/>
         </w:rPr>
-        <w:t>el: String HTML selector</w:t>
+        <w:t xml:space="preserve">el: String </w:t>
+      </w:r>
+      <w:r>
+        <w:rPr>
+          <w:lang w:val="en-US"/>
+        </w:rPr>
+        <w:t>s</w:t>
+      </w:r>
+      <w:r>
+        <w:rPr>
+          <w:lang w:val="en-US"/>
+        </w:rPr>
+        <w:t>elector</w:t>
+      </w:r>
+      <w:r>
+        <w:rPr>
+          <w:lang w:val="en-US"/>
+        </w:rPr>
+        <w:t xml:space="preserve"> to connect with DOM</w:t>
       </w:r>
     </w:p>
     <w:p>
@@ -92,7 +110,19 @@
         <w:rPr>
           <w:lang w:val="en-US"/>
         </w:rPr>
-        <w:t>data: Object containing data values</w:t>
+        <w:t xml:space="preserve">data: Object containing </w:t>
+      </w:r>
+      <w:r>
+        <w:rPr>
+          <w:lang w:val="en-US"/>
+        </w:rPr>
+        <w:t xml:space="preserve">stored </w:t>
+      </w:r>
+      <w:r>
+        <w:rPr>
+          <w:lang w:val="en-US"/>
+        </w:rPr>
+        <w:t>data values</w:t>
       </w:r>
     </w:p>
     <w:p>
@@ -124,19 +154,43 @@
         <w:rPr>
           <w:lang w:val="en-US"/>
         </w:rPr>
-        <w:t>F</w:t>
-      </w:r>
-      <w:r>
-        <w:rPr>
-          <w:lang w:val="en-US"/>
-        </w:rPr>
-        <w:t>unctions to execute</w:t>
-      </w:r>
-      <w:r>
-        <w:rPr>
-          <w:lang w:val="en-US"/>
-        </w:rPr>
-        <w:t xml:space="preserve"> whenever render.</w:t>
+        <w:t>Object containing f</w:t>
+      </w:r>
+      <w:r>
+        <w:rPr>
+          <w:lang w:val="en-US"/>
+        </w:rPr>
+        <w:t xml:space="preserve">unctions </w:t>
+      </w:r>
+      <w:r>
+        <w:rPr>
+          <w:lang w:val="en-US"/>
+        </w:rPr>
+        <w:t xml:space="preserve">that </w:t>
+      </w:r>
+      <w:r>
+        <w:rPr>
+          <w:lang w:val="en-US"/>
+        </w:rPr>
+        <w:t>execute</w:t>
+      </w:r>
+      <w:r>
+        <w:rPr>
+          <w:lang w:val="en-US"/>
+        </w:rPr>
+        <w:t xml:space="preserve"> </w:t>
+      </w:r>
+      <w:r>
+        <w:rPr>
+          <w:lang w:val="en-US"/>
+        </w:rPr>
+        <w:t xml:space="preserve">code </w:t>
+      </w:r>
+      <w:r>
+        <w:rPr>
+          <w:lang w:val="en-US"/>
+        </w:rPr>
+        <w:t>whenever render.</w:t>
       </w:r>
     </w:p>
     <w:p>
@@ -162,175 +216,215 @@
         <w:rPr>
           <w:lang w:val="en-US"/>
         </w:rPr>
-        <w:t>: Functions to execute when reactive dependency is updated.</w:t>
-      </w:r>
-      <w:bookmarkStart w:id="0" w:name="_GoBack"/>
-      <w:bookmarkEnd w:id="0"/>
+        <w:t xml:space="preserve">: </w:t>
+      </w:r>
+      <w:r>
+        <w:rPr>
+          <w:lang w:val="en-US"/>
+        </w:rPr>
+        <w:t xml:space="preserve">Object </w:t>
+      </w:r>
+      <w:r>
+        <w:rPr>
+          <w:lang w:val="en-US"/>
+        </w:rPr>
+        <w:t xml:space="preserve">containing </w:t>
+      </w:r>
+      <w:r>
+        <w:rPr>
+          <w:lang w:val="en-US"/>
+        </w:rPr>
+        <w:t>f</w:t>
+      </w:r>
+      <w:r>
+        <w:rPr>
+          <w:lang w:val="en-US"/>
+        </w:rPr>
+        <w:t xml:space="preserve">unctions </w:t>
+      </w:r>
+      <w:r>
+        <w:rPr>
+          <w:lang w:val="en-US"/>
+        </w:rPr>
+        <w:t xml:space="preserve">that </w:t>
+      </w:r>
+      <w:r>
+        <w:rPr>
+          <w:lang w:val="en-US"/>
+        </w:rPr>
+        <w:t xml:space="preserve">execute </w:t>
+      </w:r>
+      <w:r>
+        <w:rPr>
+          <w:lang w:val="en-US"/>
+        </w:rPr>
+        <w:t xml:space="preserve">code </w:t>
+      </w:r>
+      <w:r>
+        <w:rPr>
+          <w:lang w:val="en-US"/>
+        </w:rPr>
+        <w:t>when reactive dependency is updated.</w:t>
+      </w:r>
     </w:p>
     <w:p>
       <w:pPr>
-        <w:pStyle w:val="HTMLPreformatted"/>
-        <w:shd w:val="clear" w:color="auto" w:fill="F8F8F8"/>
-        <w:spacing w:line="360" w:lineRule="atLeast"/>
-        <w:rPr>
-          <w:rFonts w:ascii="Courier" w:hAnsi="Courier"/>
-          <w:color w:val="525252"/>
-          <w:sz w:val="19"/>
-          <w:szCs w:val="19"/>
-          <w:lang w:val="en-US"/>
-        </w:rPr>
-      </w:pPr>
-      <w:r>
-        <w:rPr>
-          <w:lang w:val="en-US"/>
-        </w:rPr>
-        <w:t xml:space="preserve">  </w:t>
-      </w:r>
-      <w:proofErr w:type="gramStart"/>
-      <w:r>
-        <w:rPr>
-          <w:rStyle w:val="attr"/>
-          <w:rFonts w:ascii="Courier" w:hAnsi="Courier"/>
-          <w:color w:val="525252"/>
-          <w:sz w:val="19"/>
-          <w:szCs w:val="19"/>
-          <w:lang w:val="en-US"/>
-        </w:rPr>
-        <w:t>el</w:t>
-      </w:r>
-      <w:proofErr w:type="gramEnd"/>
-      <w:r>
-        <w:rPr>
-          <w:rFonts w:ascii="Courier" w:hAnsi="Courier"/>
-          <w:color w:val="525252"/>
-          <w:sz w:val="19"/>
-          <w:szCs w:val="19"/>
-          <w:lang w:val="en-US"/>
-        </w:rPr>
-        <w:t xml:space="preserve">: </w:t>
-      </w:r>
-      <w:r>
-        <w:rPr>
-          <w:rStyle w:val="string"/>
-          <w:rFonts w:ascii="Courier" w:hAnsi="Courier"/>
-          <w:color w:val="42B983"/>
-          <w:sz w:val="19"/>
-          <w:szCs w:val="19"/>
-          <w:lang w:val="en-US"/>
-        </w:rPr>
-        <w:t>'#app'</w:t>
-      </w:r>
-      <w:r>
-        <w:rPr>
-          <w:rFonts w:ascii="Courier" w:hAnsi="Courier"/>
-          <w:color w:val="525252"/>
-          <w:sz w:val="19"/>
-          <w:szCs w:val="19"/>
-          <w:lang w:val="en-US"/>
-        </w:rPr>
-        <w:t>,</w:t>
+        <w:pStyle w:val="ListParagraph"/>
+        <w:numPr>
+          <w:ilvl w:val="0"/>
+          <w:numId w:val="1"/>
+        </w:numPr>
+        <w:rPr>
+          <w:lang w:val="en-US"/>
+        </w:rPr>
+      </w:pPr>
+      <w:r>
+        <w:rPr>
+          <w:lang w:val="en-US"/>
+        </w:rPr>
+        <w:t>w</w:t>
+      </w:r>
+      <w:r>
+        <w:rPr>
+          <w:lang w:val="en-US"/>
+        </w:rPr>
+        <w:t xml:space="preserve">atch: </w:t>
+      </w:r>
+      <w:r>
+        <w:rPr>
+          <w:lang w:val="en-US"/>
+        </w:rPr>
+        <w:t>Object containing functions that e</w:t>
+      </w:r>
+      <w:r>
+        <w:rPr>
+          <w:lang w:val="en-US"/>
+        </w:rPr>
+        <w:t xml:space="preserve">xecute </w:t>
+      </w:r>
+      <w:r>
+        <w:rPr>
+          <w:lang w:val="en-US"/>
+        </w:rPr>
+        <w:t>c</w:t>
+      </w:r>
+      <w:r>
+        <w:rPr>
+          <w:lang w:val="en-US"/>
+        </w:rPr>
+        <w:t>ode upon data change</w:t>
       </w:r>
     </w:p>
     <w:p>
       <w:pPr>
-        <w:pStyle w:val="HTMLPreformatted"/>
-        <w:shd w:val="clear" w:color="auto" w:fill="F8F8F8"/>
-        <w:spacing w:line="360" w:lineRule="atLeast"/>
-        <w:rPr>
-          <w:rFonts w:ascii="Courier" w:hAnsi="Courier"/>
-          <w:color w:val="525252"/>
-          <w:sz w:val="19"/>
-          <w:szCs w:val="19"/>
-          <w:lang w:val="en-US"/>
-        </w:rPr>
-      </w:pPr>
-      <w:r>
-        <w:rPr>
-          <w:rFonts w:ascii="Courier" w:hAnsi="Courier"/>
-          <w:color w:val="525252"/>
-          <w:sz w:val="19"/>
-          <w:szCs w:val="19"/>
-          <w:lang w:val="en-US"/>
-        </w:rPr>
-        <w:t xml:space="preserve">  </w:t>
-      </w:r>
-      <w:proofErr w:type="gramStart"/>
-      <w:r>
-        <w:rPr>
-          <w:rStyle w:val="attr"/>
-          <w:rFonts w:ascii="Courier" w:hAnsi="Courier"/>
-          <w:color w:val="525252"/>
-          <w:sz w:val="19"/>
-          <w:szCs w:val="19"/>
-          <w:lang w:val="en-US"/>
-        </w:rPr>
-        <w:t>data</w:t>
-      </w:r>
-      <w:proofErr w:type="gramEnd"/>
-      <w:r>
-        <w:rPr>
-          <w:rFonts w:ascii="Courier" w:hAnsi="Courier"/>
-          <w:color w:val="525252"/>
-          <w:sz w:val="19"/>
-          <w:szCs w:val="19"/>
-          <w:lang w:val="en-US"/>
-        </w:rPr>
-        <w:t>: {</w:t>
+        <w:pStyle w:val="ListParagraph"/>
+        <w:numPr>
+          <w:ilvl w:val="0"/>
+          <w:numId w:val="1"/>
+        </w:numPr>
+        <w:rPr>
+          <w:lang w:val="en-US"/>
+        </w:rPr>
+      </w:pPr>
+      <w:r>
+        <w:rPr>
+          <w:lang w:val="en-US"/>
+        </w:rPr>
+        <w:t>mounted: Function for executing code after rendering</w:t>
       </w:r>
     </w:p>
     <w:p>
       <w:pPr>
         <w:pStyle w:val="HTMLPreformatted"/>
-        <w:shd w:val="clear" w:color="auto" w:fill="F8F8F8"/>
-        <w:spacing w:line="360" w:lineRule="atLeast"/>
-        <w:rPr>
-          <w:rFonts w:ascii="Courier" w:hAnsi="Courier"/>
-          <w:color w:val="525252"/>
-          <w:sz w:val="19"/>
-          <w:szCs w:val="19"/>
-          <w:lang w:val="en-US"/>
-        </w:rPr>
-      </w:pPr>
-      <w:r>
-        <w:rPr>
-          <w:rFonts w:ascii="Courier" w:hAnsi="Courier"/>
-          <w:color w:val="525252"/>
-          <w:sz w:val="19"/>
-          <w:szCs w:val="19"/>
-          <w:lang w:val="en-US"/>
-        </w:rPr>
+        <w:shd w:val="clear" w:color="auto" w:fill="2B2B2B"/>
+        <w:rPr>
+          <w:color w:val="A9B7C6"/>
+          <w:lang w:val="en-US"/>
+        </w:rPr>
+      </w:pPr>
+      <w:r>
+        <w:rPr>
+          <w:color w:val="A9B7C6"/>
+          <w:lang w:val="en-US"/>
+        </w:rPr>
+        <w:br/>
         <w:t xml:space="preserve">    </w:t>
       </w:r>
-      <w:proofErr w:type="gramStart"/>
-      <w:r>
-        <w:rPr>
-          <w:rStyle w:val="attr"/>
-          <w:rFonts w:ascii="Courier" w:hAnsi="Courier"/>
-          <w:color w:val="525252"/>
-          <w:sz w:val="19"/>
-          <w:szCs w:val="19"/>
+      <w:r>
+        <w:rPr>
+          <w:color w:val="9876AA"/>
+          <w:lang w:val="en-US"/>
+        </w:rPr>
+        <w:t>el</w:t>
+      </w:r>
+      <w:r>
+        <w:rPr>
+          <w:color w:val="A9B7C6"/>
+          <w:lang w:val="en-US"/>
+        </w:rPr>
+        <w:t xml:space="preserve">: </w:t>
+      </w:r>
+      <w:r>
+        <w:rPr>
+          <w:color w:val="6A8759"/>
+          <w:lang w:val="en-US"/>
+        </w:rPr>
+        <w:t>'#app'</w:t>
+      </w:r>
+      <w:r>
+        <w:rPr>
+          <w:color w:val="CC7832"/>
+          <w:lang w:val="en-US"/>
+        </w:rPr>
+        <w:t>,</w:t>
+      </w:r>
+      <w:r>
+        <w:rPr>
+          <w:color w:val="CC7832"/>
+          <w:lang w:val="en-US"/>
+        </w:rPr>
+        <w:br/>
+        <w:t xml:space="preserve">    </w:t>
+      </w:r>
+      <w:r>
+        <w:rPr>
+          <w:color w:val="9876AA"/>
+          <w:lang w:val="en-US"/>
+        </w:rPr>
+        <w:t>data</w:t>
+      </w:r>
+      <w:r>
+        <w:rPr>
+          <w:color w:val="A9B7C6"/>
+          <w:lang w:val="en-US"/>
+        </w:rPr>
+        <w:t>: {</w:t>
+      </w:r>
+      <w:r>
+        <w:rPr>
+          <w:color w:val="A9B7C6"/>
+          <w:lang w:val="en-US"/>
+        </w:rPr>
+        <w:br/>
+        <w:t xml:space="preserve">        </w:t>
+      </w:r>
+      <w:r>
+        <w:rPr>
+          <w:color w:val="9876AA"/>
           <w:lang w:val="en-US"/>
         </w:rPr>
         <w:t>message</w:t>
       </w:r>
-      <w:proofErr w:type="gramEnd"/>
-      <w:r>
-        <w:rPr>
-          <w:rFonts w:ascii="Courier" w:hAnsi="Courier"/>
-          <w:color w:val="525252"/>
-          <w:sz w:val="19"/>
-          <w:szCs w:val="19"/>
+      <w:r>
+        <w:rPr>
+          <w:color w:val="A9B7C6"/>
           <w:lang w:val="en-US"/>
         </w:rPr>
         <w:t xml:space="preserve">: </w:t>
       </w:r>
       <w:r>
         <w:rPr>
-          <w:rStyle w:val="string"/>
-          <w:rFonts w:ascii="Courier" w:hAnsi="Courier"/>
-          <w:color w:val="42B983"/>
-          <w:sz w:val="19"/>
-          <w:szCs w:val="19"/>
+          <w:color w:val="6A8759"/>
           <w:lang w:val="en-US"/>
         </w:rPr>
         <w:t xml:space="preserve">'Hello </w:t>
@@ -338,11 +432,7 @@
       <w:proofErr w:type="spellStart"/>
       <w:r>
         <w:rPr>
-          <w:rStyle w:val="string"/>
-          <w:rFonts w:ascii="Courier" w:hAnsi="Courier"/>
-          <w:color w:val="42B983"/>
-          <w:sz w:val="19"/>
-          <w:szCs w:val="19"/>
+          <w:color w:val="6A8759"/>
           <w:lang w:val="en-US"/>
         </w:rPr>
         <w:t>Vue</w:t>
@@ -350,248 +440,580 @@
       <w:proofErr w:type="spellEnd"/>
       <w:r>
         <w:rPr>
-          <w:rStyle w:val="string"/>
-          <w:rFonts w:ascii="Courier" w:hAnsi="Courier"/>
-          <w:color w:val="42B983"/>
-          <w:sz w:val="19"/>
-          <w:szCs w:val="19"/>
+          <w:color w:val="6A8759"/>
           <w:lang w:val="en-US"/>
         </w:rPr>
         <w:t>!'</w:t>
       </w:r>
-    </w:p>
-    <w:p>
-      <w:pPr>
-        <w:pStyle w:val="HTMLPreformatted"/>
-        <w:shd w:val="clear" w:color="auto" w:fill="F8F8F8"/>
-        <w:spacing w:line="360" w:lineRule="atLeast"/>
-        <w:rPr>
-          <w:rFonts w:ascii="Courier" w:hAnsi="Courier"/>
-          <w:color w:val="525252"/>
-          <w:sz w:val="19"/>
-          <w:szCs w:val="19"/>
-          <w:lang w:val="en-US"/>
-        </w:rPr>
-      </w:pPr>
-      <w:r>
-        <w:rPr>
-          <w:rFonts w:ascii="Courier" w:hAnsi="Courier"/>
-          <w:color w:val="525252"/>
-          <w:sz w:val="19"/>
-          <w:szCs w:val="19"/>
-          <w:lang w:val="en-US"/>
-        </w:rPr>
-        <w:t xml:space="preserve">  }</w:t>
-      </w:r>
-    </w:p>
-    <w:p>
-      <w:pPr>
-        <w:pStyle w:val="HTMLPreformatted"/>
-        <w:shd w:val="clear" w:color="auto" w:fill="F8F8F8"/>
-        <w:spacing w:line="360" w:lineRule="atLeast"/>
-        <w:rPr>
-          <w:rFonts w:ascii="Courier" w:hAnsi="Courier"/>
-          <w:color w:val="525252"/>
-          <w:sz w:val="19"/>
-          <w:szCs w:val="19"/>
-          <w:lang w:val="en-US"/>
-        </w:rPr>
-      </w:pPr>
-      <w:r>
-        <w:rPr>
-          <w:rFonts w:ascii="Courier" w:hAnsi="Courier"/>
-          <w:color w:val="525252"/>
-          <w:sz w:val="19"/>
-          <w:szCs w:val="19"/>
-          <w:lang w:val="en-US"/>
-        </w:rPr>
-        <w:t xml:space="preserve">  </w:t>
-      </w:r>
-      <w:proofErr w:type="gramStart"/>
-      <w:r>
-        <w:rPr>
-          <w:rFonts w:ascii="Courier" w:hAnsi="Courier"/>
-          <w:color w:val="525252"/>
-          <w:sz w:val="19"/>
-          <w:szCs w:val="19"/>
+      <w:r>
+        <w:rPr>
+          <w:color w:val="CC7832"/>
+          <w:lang w:val="en-US"/>
+        </w:rPr>
+        <w:t>,</w:t>
+      </w:r>
+      <w:r>
+        <w:rPr>
+          <w:color w:val="CC7832"/>
+          <w:lang w:val="en-US"/>
+        </w:rPr>
+        <w:br/>
+        <w:t xml:space="preserve">        </w:t>
+      </w:r>
+      <w:r>
+        <w:rPr>
+          <w:color w:val="9876AA"/>
+          <w:lang w:val="en-US"/>
+        </w:rPr>
+        <w:t>counter</w:t>
+      </w:r>
+      <w:r>
+        <w:rPr>
+          <w:color w:val="A9B7C6"/>
+          <w:lang w:val="en-US"/>
+        </w:rPr>
+        <w:t xml:space="preserve">: </w:t>
+      </w:r>
+      <w:r>
+        <w:rPr>
+          <w:color w:val="6897BB"/>
+          <w:lang w:val="en-US"/>
+        </w:rPr>
+        <w:t>0</w:t>
+      </w:r>
+      <w:r>
+        <w:rPr>
+          <w:color w:val="6897BB"/>
+          <w:lang w:val="en-US"/>
+        </w:rPr>
+        <w:br/>
+        <w:t xml:space="preserve">    </w:t>
+      </w:r>
+      <w:r>
+        <w:rPr>
+          <w:color w:val="A9B7C6"/>
+          <w:lang w:val="en-US"/>
+        </w:rPr>
+        <w:t>}</w:t>
+      </w:r>
+      <w:r>
+        <w:rPr>
+          <w:color w:val="CC7832"/>
+          <w:lang w:val="en-US"/>
+        </w:rPr>
+        <w:t>,</w:t>
+      </w:r>
+      <w:r>
+        <w:rPr>
+          <w:color w:val="CC7832"/>
+          <w:lang w:val="en-US"/>
+        </w:rPr>
+        <w:br/>
+        <w:t xml:space="preserve">    </w:t>
+      </w:r>
+      <w:r>
+        <w:rPr>
+          <w:color w:val="9876AA"/>
           <w:lang w:val="en-US"/>
         </w:rPr>
         <w:t>methods</w:t>
       </w:r>
-      <w:proofErr w:type="gramEnd"/>
-      <w:r>
-        <w:rPr>
-          <w:rFonts w:ascii="Courier" w:hAnsi="Courier"/>
-          <w:color w:val="525252"/>
-          <w:sz w:val="19"/>
-          <w:szCs w:val="19"/>
+      <w:r>
+        <w:rPr>
+          <w:color w:val="A9B7C6"/>
           <w:lang w:val="en-US"/>
         </w:rPr>
         <w:t>: {</w:t>
       </w:r>
-    </w:p>
-    <w:p>
-      <w:pPr>
-        <w:pStyle w:val="HTMLPreformatted"/>
-        <w:shd w:val="clear" w:color="auto" w:fill="F8F8F8"/>
-        <w:spacing w:line="360" w:lineRule="atLeast"/>
-        <w:rPr>
-          <w:rFonts w:ascii="Courier" w:hAnsi="Courier"/>
-          <w:color w:val="525252"/>
-          <w:sz w:val="19"/>
-          <w:szCs w:val="19"/>
-          <w:lang w:val="en-US"/>
-        </w:rPr>
-      </w:pPr>
-      <w:r>
-        <w:rPr>
-          <w:rFonts w:ascii="Courier" w:hAnsi="Courier"/>
-          <w:color w:val="525252"/>
-          <w:sz w:val="19"/>
-          <w:szCs w:val="19"/>
-          <w:lang w:val="en-US"/>
-        </w:rPr>
+      <w:r>
+        <w:rPr>
+          <w:color w:val="A9B7C6"/>
+          <w:lang w:val="en-US"/>
+        </w:rPr>
+        <w:br/>
+        <w:t xml:space="preserve">        </w:t>
+      </w:r>
+      <w:proofErr w:type="spellStart"/>
+      <w:r>
+        <w:rPr>
+          <w:color w:val="FFC66D"/>
+          <w:lang w:val="en-US"/>
+        </w:rPr>
+        <w:t>changeTitle</w:t>
+      </w:r>
+      <w:proofErr w:type="spellEnd"/>
+      <w:r>
+        <w:rPr>
+          <w:color w:val="A9B7C6"/>
+          <w:lang w:val="en-US"/>
+        </w:rPr>
+        <w:t xml:space="preserve">: </w:t>
+      </w:r>
+      <w:r>
+        <w:rPr>
+          <w:b/>
+          <w:bCs/>
+          <w:color w:val="CC7832"/>
+          <w:lang w:val="en-US"/>
+        </w:rPr>
+        <w:t>function</w:t>
+      </w:r>
+      <w:r>
+        <w:rPr>
+          <w:color w:val="A9B7C6"/>
+          <w:lang w:val="en-US"/>
+        </w:rPr>
+        <w:t>(){</w:t>
+      </w:r>
+      <w:r>
+        <w:rPr>
+          <w:color w:val="A9B7C6"/>
+          <w:lang w:val="en-US"/>
+        </w:rPr>
+        <w:br/>
+        <w:t xml:space="preserve">            </w:t>
+      </w:r>
+      <w:proofErr w:type="spellStart"/>
+      <w:r>
+        <w:rPr>
+          <w:b/>
+          <w:bCs/>
+          <w:color w:val="CC7832"/>
+          <w:lang w:val="en-US"/>
+        </w:rPr>
+        <w:t>this</w:t>
+      </w:r>
+      <w:r>
+        <w:rPr>
+          <w:color w:val="A9B7C6"/>
+          <w:lang w:val="en-US"/>
+        </w:rPr>
+        <w:t>.</w:t>
+      </w:r>
+      <w:r>
+        <w:rPr>
+          <w:color w:val="9876AA"/>
+          <w:lang w:val="en-US"/>
+        </w:rPr>
+        <w:t>message</w:t>
+      </w:r>
+      <w:proofErr w:type="spellEnd"/>
+      <w:r>
+        <w:rPr>
+          <w:color w:val="9876AA"/>
+          <w:lang w:val="en-US"/>
+        </w:rPr>
+        <w:t xml:space="preserve"> </w:t>
+      </w:r>
+      <w:r>
+        <w:rPr>
+          <w:color w:val="A9B7C6"/>
+          <w:lang w:val="en-US"/>
+        </w:rPr>
+        <w:t xml:space="preserve">= </w:t>
+      </w:r>
+      <w:r>
+        <w:rPr>
+          <w:color w:val="6A8759"/>
+          <w:lang w:val="en-US"/>
+        </w:rPr>
+        <w:t>"</w:t>
+      </w:r>
+      <w:proofErr w:type="spellStart"/>
+      <w:r>
+        <w:rPr>
+          <w:color w:val="6A8759"/>
+          <w:lang w:val="en-US"/>
+        </w:rPr>
+        <w:t>hola</w:t>
+      </w:r>
+      <w:proofErr w:type="spellEnd"/>
+      <w:r>
+        <w:rPr>
+          <w:color w:val="6A8759"/>
+          <w:lang w:val="en-US"/>
+        </w:rPr>
+        <w:t>"</w:t>
+      </w:r>
+      <w:r>
+        <w:rPr>
+          <w:color w:val="CC7832"/>
+          <w:lang w:val="en-US"/>
+        </w:rPr>
+        <w:t>;</w:t>
+      </w:r>
+      <w:r>
+        <w:rPr>
+          <w:color w:val="CC7832"/>
+          <w:lang w:val="en-US"/>
+        </w:rPr>
+        <w:br/>
+        <w:t xml:space="preserve">        </w:t>
+      </w:r>
+      <w:r>
+        <w:rPr>
+          <w:color w:val="A9B7C6"/>
+          <w:lang w:val="en-US"/>
+        </w:rPr>
+        <w:t>}</w:t>
+      </w:r>
+      <w:r>
+        <w:rPr>
+          <w:color w:val="CC7832"/>
+          <w:lang w:val="en-US"/>
+        </w:rPr>
+        <w:t>,</w:t>
+      </w:r>
+      <w:r>
+        <w:rPr>
+          <w:color w:val="CC7832"/>
+          <w:lang w:val="en-US"/>
+        </w:rPr>
+        <w:br/>
+        <w:t xml:space="preserve">        </w:t>
+      </w:r>
+      <w:proofErr w:type="spellStart"/>
+      <w:r>
+        <w:rPr>
+          <w:color w:val="FFC66D"/>
+          <w:lang w:val="en-US"/>
+        </w:rPr>
+        <w:t>changeTitleAndNotify</w:t>
+      </w:r>
+      <w:proofErr w:type="spellEnd"/>
+      <w:r>
+        <w:rPr>
+          <w:color w:val="A9B7C6"/>
+          <w:lang w:val="en-US"/>
+        </w:rPr>
+        <w:t xml:space="preserve">: </w:t>
+      </w:r>
+      <w:r>
+        <w:rPr>
+          <w:b/>
+          <w:bCs/>
+          <w:color w:val="CC7832"/>
+          <w:lang w:val="en-US"/>
+        </w:rPr>
+        <w:t>function</w:t>
+      </w:r>
+      <w:r>
+        <w:rPr>
+          <w:color w:val="A9B7C6"/>
+          <w:lang w:val="en-US"/>
+        </w:rPr>
+        <w:t>(){</w:t>
+      </w:r>
+      <w:r>
+        <w:rPr>
+          <w:color w:val="A9B7C6"/>
+          <w:lang w:val="en-US"/>
+        </w:rPr>
+        <w:br/>
+        <w:t xml:space="preserve">            </w:t>
+      </w:r>
+      <w:proofErr w:type="spellStart"/>
+      <w:r>
+        <w:rPr>
+          <w:b/>
+          <w:bCs/>
+          <w:color w:val="CC7832"/>
+          <w:lang w:val="en-US"/>
+        </w:rPr>
+        <w:t>this</w:t>
+      </w:r>
+      <w:r>
+        <w:rPr>
+          <w:color w:val="A9B7C6"/>
+          <w:lang w:val="en-US"/>
+        </w:rPr>
+        <w:t>.counter</w:t>
+      </w:r>
+      <w:proofErr w:type="spellEnd"/>
+      <w:r>
+        <w:rPr>
+          <w:color w:val="A9B7C6"/>
+          <w:lang w:val="en-US"/>
+        </w:rPr>
+        <w:t>++</w:t>
+      </w:r>
+      <w:r>
+        <w:rPr>
+          <w:color w:val="CC7832"/>
+          <w:lang w:val="en-US"/>
+        </w:rPr>
+        <w:t>;</w:t>
+      </w:r>
+      <w:r>
+        <w:rPr>
+          <w:color w:val="CC7832"/>
+          <w:lang w:val="en-US"/>
+        </w:rPr>
+        <w:br/>
+        <w:t xml:space="preserve">            </w:t>
+      </w:r>
+      <w:proofErr w:type="spellStart"/>
+      <w:r>
+        <w:rPr>
+          <w:b/>
+          <w:bCs/>
+          <w:color w:val="CC7832"/>
+          <w:lang w:val="en-US"/>
+        </w:rPr>
+        <w:t>this</w:t>
+      </w:r>
+      <w:r>
+        <w:rPr>
+          <w:color w:val="A9B7C6"/>
+          <w:lang w:val="en-US"/>
+        </w:rPr>
+        <w:t>.</w:t>
+      </w:r>
+      <w:r>
+        <w:rPr>
+          <w:color w:val="9876AA"/>
+          <w:lang w:val="en-US"/>
+        </w:rPr>
+        <w:t>message</w:t>
+      </w:r>
+      <w:proofErr w:type="spellEnd"/>
+      <w:r>
+        <w:rPr>
+          <w:color w:val="9876AA"/>
+          <w:lang w:val="en-US"/>
+        </w:rPr>
+        <w:t xml:space="preserve"> </w:t>
+      </w:r>
+      <w:r>
+        <w:rPr>
+          <w:color w:val="A9B7C6"/>
+          <w:lang w:val="en-US"/>
+        </w:rPr>
+        <w:t xml:space="preserve">= </w:t>
+      </w:r>
+      <w:r>
+        <w:rPr>
+          <w:color w:val="6A8759"/>
+          <w:lang w:val="en-US"/>
+        </w:rPr>
+        <w:t>"</w:t>
+      </w:r>
+      <w:proofErr w:type="spellStart"/>
+      <w:r>
+        <w:rPr>
+          <w:color w:val="6A8759"/>
+          <w:lang w:val="en-US"/>
+        </w:rPr>
+        <w:t>hola</w:t>
+      </w:r>
+      <w:proofErr w:type="spellEnd"/>
+      <w:r>
+        <w:rPr>
+          <w:color w:val="6A8759"/>
+          <w:lang w:val="en-US"/>
+        </w:rPr>
+        <w:t>"</w:t>
+      </w:r>
+      <w:r>
+        <w:rPr>
+          <w:color w:val="CC7832"/>
+          <w:lang w:val="en-US"/>
+        </w:rPr>
+        <w:t>;</w:t>
+      </w:r>
+      <w:r>
+        <w:rPr>
+          <w:color w:val="CC7832"/>
+          <w:lang w:val="en-US"/>
+        </w:rPr>
+        <w:br/>
+        <w:t xml:space="preserve">        </w:t>
+      </w:r>
+      <w:r>
+        <w:rPr>
+          <w:color w:val="A9B7C6"/>
+          <w:lang w:val="en-US"/>
+        </w:rPr>
+        <w:t>}</w:t>
+      </w:r>
+      <w:r>
+        <w:rPr>
+          <w:color w:val="A9B7C6"/>
+          <w:lang w:val="en-US"/>
+        </w:rPr>
+        <w:br/>
+        <w:t xml:space="preserve">    }</w:t>
+      </w:r>
+      <w:r>
+        <w:rPr>
+          <w:color w:val="CC7832"/>
+          <w:lang w:val="en-US"/>
+        </w:rPr>
+        <w:t>,</w:t>
+      </w:r>
+      <w:r>
+        <w:rPr>
+          <w:color w:val="CC7832"/>
+          <w:lang w:val="en-US"/>
+        </w:rPr>
+        <w:br/>
         <w:t xml:space="preserve">    </w:t>
       </w:r>
+      <w:r>
+        <w:rPr>
+          <w:color w:val="9876AA"/>
+          <w:lang w:val="en-US"/>
+        </w:rPr>
+        <w:t>computed</w:t>
+      </w:r>
+      <w:r>
+        <w:rPr>
+          <w:color w:val="A9B7C6"/>
+          <w:lang w:val="en-US"/>
+        </w:rPr>
+        <w:t>: {</w:t>
+      </w:r>
+      <w:r>
+        <w:rPr>
+          <w:color w:val="A9B7C6"/>
+          <w:lang w:val="en-US"/>
+        </w:rPr>
+        <w:br/>
+        <w:t xml:space="preserve">        </w:t>
+      </w:r>
       <w:proofErr w:type="spellStart"/>
-      <w:proofErr w:type="gramStart"/>
-      <w:r>
-        <w:rPr>
-          <w:rFonts w:ascii="Courier" w:hAnsi="Courier"/>
-          <w:color w:val="525252"/>
-          <w:sz w:val="19"/>
-          <w:szCs w:val="19"/>
-          <w:lang w:val="en-US"/>
-        </w:rPr>
-        <w:t>changeTitle</w:t>
+      <w:r>
+        <w:rPr>
+          <w:color w:val="FFC66D"/>
+          <w:lang w:val="en-US"/>
+        </w:rPr>
+        <w:t>titleIsChanged</w:t>
       </w:r>
       <w:proofErr w:type="spellEnd"/>
-      <w:proofErr w:type="gramEnd"/>
-      <w:r>
-        <w:rPr>
-          <w:rFonts w:ascii="Courier" w:hAnsi="Courier"/>
-          <w:color w:val="525252"/>
-          <w:sz w:val="19"/>
-          <w:szCs w:val="19"/>
-          <w:lang w:val="en-US"/>
-        </w:rPr>
-        <w:t>: function(){</w:t>
-      </w:r>
-    </w:p>
-    <w:p>
-      <w:pPr>
-        <w:pStyle w:val="HTMLPreformatted"/>
-        <w:shd w:val="clear" w:color="auto" w:fill="F8F8F8"/>
-        <w:spacing w:line="360" w:lineRule="atLeast"/>
-        <w:rPr>
-          <w:rFonts w:ascii="Courier" w:hAnsi="Courier"/>
-          <w:color w:val="525252"/>
-          <w:sz w:val="19"/>
-          <w:szCs w:val="19"/>
-          <w:lang w:val="en-US"/>
-        </w:rPr>
-      </w:pPr>
-      <w:r>
-        <w:rPr>
-          <w:rFonts w:ascii="Courier" w:hAnsi="Courier"/>
-          <w:color w:val="525252"/>
-          <w:sz w:val="19"/>
-          <w:szCs w:val="19"/>
-          <w:lang w:val="en-US"/>
-        </w:rPr>
-        <w:t xml:space="preserve">      </w:t>
-      </w:r>
-      <w:proofErr w:type="spellStart"/>
-      <w:r>
-        <w:rPr>
-          <w:rFonts w:ascii="Courier" w:hAnsi="Courier"/>
-          <w:color w:val="525252"/>
-          <w:sz w:val="19"/>
-          <w:szCs w:val="19"/>
-          <w:lang w:val="en-US"/>
-        </w:rPr>
-        <w:t>this.message</w:t>
-      </w:r>
-      <w:proofErr w:type="spellEnd"/>
-      <w:r>
-        <w:rPr>
-          <w:rFonts w:ascii="Courier" w:hAnsi="Courier"/>
-          <w:color w:val="525252"/>
-          <w:sz w:val="19"/>
-          <w:szCs w:val="19"/>
-          <w:lang w:val="en-US"/>
-        </w:rPr>
-        <w:t xml:space="preserve"> = “</w:t>
-      </w:r>
-      <w:proofErr w:type="spellStart"/>
-      <w:r>
-        <w:rPr>
-          <w:rFonts w:ascii="Courier" w:hAnsi="Courier"/>
-          <w:color w:val="525252"/>
-          <w:sz w:val="19"/>
-          <w:szCs w:val="19"/>
-          <w:lang w:val="en-US"/>
-        </w:rPr>
-        <w:t>hola</w:t>
-      </w:r>
-      <w:proofErr w:type="spellEnd"/>
-      <w:r>
-        <w:rPr>
-          <w:rFonts w:ascii="Courier" w:hAnsi="Courier"/>
-          <w:color w:val="525252"/>
-          <w:sz w:val="19"/>
-          <w:szCs w:val="19"/>
-          <w:lang w:val="en-US"/>
-        </w:rPr>
-        <w:t>”;</w:t>
-      </w:r>
-    </w:p>
-    <w:p>
-      <w:pPr>
-        <w:pStyle w:val="HTMLPreformatted"/>
-        <w:shd w:val="clear" w:color="auto" w:fill="F8F8F8"/>
-        <w:spacing w:line="360" w:lineRule="atLeast"/>
-        <w:rPr>
-          <w:rFonts w:ascii="Courier" w:hAnsi="Courier"/>
-          <w:color w:val="525252"/>
-          <w:sz w:val="19"/>
-          <w:szCs w:val="19"/>
-          <w:lang w:val="en-US"/>
-        </w:rPr>
-      </w:pPr>
-      <w:r>
-        <w:rPr>
-          <w:rFonts w:ascii="Courier" w:hAnsi="Courier"/>
-          <w:color w:val="525252"/>
-          <w:sz w:val="19"/>
-          <w:szCs w:val="19"/>
-          <w:lang w:val="en-US"/>
-        </w:rPr>
+      <w:r>
+        <w:rPr>
+          <w:color w:val="A9B7C6"/>
+          <w:lang w:val="en-US"/>
+        </w:rPr>
+        <w:t xml:space="preserve">: </w:t>
+      </w:r>
+      <w:r>
+        <w:rPr>
+          <w:b/>
+          <w:bCs/>
+          <w:color w:val="CC7832"/>
+          <w:lang w:val="en-US"/>
+        </w:rPr>
+        <w:t>function</w:t>
+      </w:r>
+      <w:r>
+        <w:rPr>
+          <w:color w:val="A9B7C6"/>
+          <w:lang w:val="en-US"/>
+        </w:rPr>
+        <w:t>(){</w:t>
+      </w:r>
+      <w:r>
+        <w:rPr>
+          <w:color w:val="A9B7C6"/>
+          <w:lang w:val="en-US"/>
+        </w:rPr>
+        <w:br/>
+        <w:t xml:space="preserve">            </w:t>
+      </w:r>
+      <w:r>
+        <w:rPr>
+          <w:color w:val="9876AA"/>
+          <w:lang w:val="en-US"/>
+        </w:rPr>
+        <w:t>console</w:t>
+      </w:r>
+      <w:r>
+        <w:rPr>
+          <w:color w:val="A9B7C6"/>
+          <w:lang w:val="en-US"/>
+        </w:rPr>
+        <w:t>.</w:t>
+      </w:r>
+      <w:r>
+        <w:rPr>
+          <w:color w:val="FFC66D"/>
+          <w:lang w:val="en-US"/>
+        </w:rPr>
+        <w:t>log</w:t>
+      </w:r>
+      <w:r>
+        <w:rPr>
+          <w:color w:val="A9B7C6"/>
+          <w:lang w:val="en-US"/>
+        </w:rPr>
+        <w:t>(</w:t>
+      </w:r>
+      <w:r>
+        <w:rPr>
+          <w:color w:val="6A8759"/>
+          <w:lang w:val="en-US"/>
+        </w:rPr>
+        <w:t xml:space="preserve">"Message has been changed " </w:t>
+      </w:r>
+      <w:r>
+        <w:rPr>
+          <w:color w:val="A9B7C6"/>
+          <w:lang w:val="en-US"/>
+        </w:rPr>
+        <w:t xml:space="preserve">+ </w:t>
+      </w:r>
+      <w:r>
+        <w:rPr>
+          <w:color w:val="9876AA"/>
+          <w:lang w:val="en-US"/>
+        </w:rPr>
+        <w:t xml:space="preserve">counter </w:t>
+      </w:r>
+      <w:r>
+        <w:rPr>
+          <w:color w:val="A9B7C6"/>
+          <w:lang w:val="en-US"/>
+        </w:rPr>
+        <w:t xml:space="preserve">+ </w:t>
+      </w:r>
+      <w:r>
+        <w:rPr>
+          <w:color w:val="6A8759"/>
+          <w:lang w:val="en-US"/>
+        </w:rPr>
+        <w:t>" times"</w:t>
+      </w:r>
+      <w:r>
+        <w:rPr>
+          <w:color w:val="A9B7C6"/>
+          <w:lang w:val="en-US"/>
+        </w:rPr>
+        <w:t>)</w:t>
+      </w:r>
+      <w:r>
+        <w:rPr>
+          <w:color w:val="A9B7C6"/>
+          <w:lang w:val="en-US"/>
+        </w:rPr>
+        <w:br/>
+        <w:t xml:space="preserve">        }</w:t>
+      </w:r>
+      <w:r>
+        <w:rPr>
+          <w:color w:val="A9B7C6"/>
+          <w:lang w:val="en-US"/>
+        </w:rPr>
+        <w:br/>
         <w:t xml:space="preserve">    }</w:t>
       </w:r>
-    </w:p>
-    <w:p>
-      <w:pPr>
-        <w:pStyle w:val="HTMLPreformatted"/>
-        <w:shd w:val="clear" w:color="auto" w:fill="F8F8F8"/>
-        <w:spacing w:line="360" w:lineRule="atLeast"/>
-        <w:rPr>
-          <w:rFonts w:ascii="Courier" w:hAnsi="Courier"/>
-          <w:color w:val="525252"/>
-          <w:sz w:val="19"/>
-          <w:szCs w:val="19"/>
-          <w:lang w:val="en-US"/>
-        </w:rPr>
-      </w:pPr>
-      <w:r>
-        <w:rPr>
-          <w:rFonts w:ascii="Courier" w:hAnsi="Courier"/>
-          <w:color w:val="525252"/>
-          <w:sz w:val="19"/>
-          <w:szCs w:val="19"/>
-          <w:lang w:val="en-US"/>
-        </w:rPr>
-        <w:t xml:space="preserve">  }</w:t>
+      <w:r>
+        <w:rPr>
+          <w:color w:val="A9B7C6"/>
+          <w:lang w:val="en-US"/>
+        </w:rPr>
+        <w:br/>
+        <w:t>})</w:t>
       </w:r>
     </w:p>
     <w:p>
@@ -3820,6 +4242,13 @@
       </w:r>
       <w:r>
         <w:rPr>
+          <w:rFonts w:eastAsia="Times New Roman"/>
+          <w:lang w:val="en-US" w:eastAsia="es-ES"/>
+        </w:rPr>
+        <w:t xml:space="preserve">[@] </w:t>
+      </w:r>
+      <w:r>
+        <w:rPr>
           <w:lang w:val="en-US" w:eastAsia="es-ES"/>
         </w:rPr>
         <w:t>(one way binding)</w:t>
@@ -7022,7 +7451,21 @@
           <w:rFonts w:eastAsia="Times New Roman"/>
           <w:lang w:eastAsia="es-ES"/>
         </w:rPr>
-        <w:t xml:space="preserve"> (</w:t>
+        <w:t xml:space="preserve"> </w:t>
+      </w:r>
+      <w:r>
+        <w:rPr>
+          <w:rFonts w:eastAsia="Times New Roman"/>
+          <w:lang w:eastAsia="es-ES"/>
+        </w:rPr>
+        <w:t xml:space="preserve">[:] </w:t>
+      </w:r>
+      <w:r>
+        <w:rPr>
+          <w:rFonts w:eastAsia="Times New Roman"/>
+          <w:lang w:eastAsia="es-ES"/>
+        </w:rPr>
+        <w:t>(</w:t>
       </w:r>
       <w:proofErr w:type="spellStart"/>
       <w:r>
@@ -9614,6 +10057,1023 @@
     <w:p>
       <w:pPr>
         <w:pStyle w:val="Heading1"/>
+        <w:rPr>
+          <w:lang w:val="en-US" w:eastAsia="es-ES"/>
+        </w:rPr>
+      </w:pPr>
+      <w:r>
+        <w:rPr>
+          <w:lang w:val="en-US" w:eastAsia="es-ES"/>
+        </w:rPr>
+        <w:lastRenderedPageBreak/>
+        <w:t>AJAX Loading data</w:t>
+      </w:r>
+    </w:p>
+    <w:p>
+      <w:pPr>
+        <w:pStyle w:val="HTMLPreformatted"/>
+        <w:shd w:val="clear" w:color="auto" w:fill="2B2B2B"/>
+        <w:rPr>
+          <w:color w:val="A9B7C6"/>
+          <w:lang w:val="en-US"/>
+        </w:rPr>
+      </w:pPr>
+      <w:r>
+        <w:rPr>
+          <w:color w:val="A9B7C6"/>
+          <w:lang w:val="en-US"/>
+        </w:rPr>
+        <w:br/>
+      </w:r>
+      <w:r>
+        <w:rPr>
+          <w:color w:val="E8BF6A"/>
+          <w:lang w:val="en-US"/>
+        </w:rPr>
+        <w:t xml:space="preserve">&lt;script </w:t>
+      </w:r>
+      <w:r>
+        <w:rPr>
+          <w:color w:val="BABABA"/>
+          <w:lang w:val="en-US"/>
+        </w:rPr>
+        <w:t>src=</w:t>
+      </w:r>
+      <w:r>
+        <w:rPr>
+          <w:color w:val="A5C261"/>
+          <w:lang w:val="en-US"/>
+        </w:rPr>
+        <w:t>"https://cdn.jsdelivr.net/npm/vue-resource@1.3.4"</w:t>
+      </w:r>
+      <w:r>
+        <w:rPr>
+          <w:color w:val="E8BF6A"/>
+          <w:lang w:val="en-US"/>
+        </w:rPr>
+        <w:t>&gt;&lt;/script&gt;</w:t>
+      </w:r>
+    </w:p>
+    <w:p>
+      <w:pPr>
+        <w:rPr>
+          <w:lang w:val="en-US" w:eastAsia="es-ES"/>
+        </w:rPr>
+      </w:pPr>
+      <w:bookmarkStart w:id="0" w:name="_GoBack"/>
+      <w:bookmarkEnd w:id="0"/>
+    </w:p>
+    <w:p>
+      <w:pPr>
+        <w:pStyle w:val="HTMLPreformatted"/>
+        <w:shd w:val="clear" w:color="auto" w:fill="2B2B2B"/>
+        <w:rPr>
+          <w:color w:val="A9B7C6"/>
+          <w:lang w:val="en-US"/>
+        </w:rPr>
+      </w:pPr>
+      <w:r>
+        <w:rPr>
+          <w:b/>
+          <w:bCs/>
+          <w:color w:val="CC7832"/>
+          <w:lang w:val="en-US"/>
+        </w:rPr>
+        <w:t>this</w:t>
+      </w:r>
+      <w:r>
+        <w:rPr>
+          <w:color w:val="A9B7C6"/>
+          <w:lang w:val="en-US"/>
+        </w:rPr>
+        <w:t>.$</w:t>
+      </w:r>
+      <w:proofErr w:type="spellStart"/>
+      <w:r>
+        <w:rPr>
+          <w:color w:val="A9B7C6"/>
+          <w:lang w:val="en-US"/>
+        </w:rPr>
+        <w:t>http.</w:t>
+      </w:r>
+      <w:r>
+        <w:rPr>
+          <w:color w:val="FFC66D"/>
+          <w:lang w:val="en-US"/>
+        </w:rPr>
+        <w:t>get</w:t>
+      </w:r>
+      <w:proofErr w:type="spellEnd"/>
+      <w:r>
+        <w:rPr>
+          <w:color w:val="A9B7C6"/>
+          <w:lang w:val="en-US"/>
+        </w:rPr>
+        <w:t>(</w:t>
+      </w:r>
+      <w:proofErr w:type="spellStart"/>
+      <w:r>
+        <w:rPr>
+          <w:b/>
+          <w:bCs/>
+          <w:color w:val="CC7832"/>
+          <w:lang w:val="en-US"/>
+        </w:rPr>
+        <w:t>this</w:t>
+      </w:r>
+      <w:r>
+        <w:rPr>
+          <w:color w:val="A9B7C6"/>
+          <w:lang w:val="en-US"/>
+        </w:rPr>
+        <w:t>.controller</w:t>
+      </w:r>
+      <w:proofErr w:type="spellEnd"/>
+      <w:r>
+        <w:rPr>
+          <w:color w:val="A9B7C6"/>
+          <w:lang w:val="en-US"/>
+        </w:rPr>
+        <w:t>).then(</w:t>
+      </w:r>
+      <w:r>
+        <w:rPr>
+          <w:b/>
+          <w:bCs/>
+          <w:color w:val="CC7832"/>
+          <w:lang w:val="en-US"/>
+        </w:rPr>
+        <w:t xml:space="preserve">function </w:t>
+      </w:r>
+      <w:r>
+        <w:rPr>
+          <w:color w:val="A9B7C6"/>
+          <w:lang w:val="en-US"/>
+        </w:rPr>
+        <w:t>(response) {</w:t>
+      </w:r>
+      <w:r>
+        <w:rPr>
+          <w:color w:val="A9B7C6"/>
+          <w:lang w:val="en-US"/>
+        </w:rPr>
+        <w:br/>
+        <w:t xml:space="preserve">    </w:t>
+      </w:r>
+      <w:r>
+        <w:rPr>
+          <w:color w:val="808080"/>
+          <w:lang w:val="en-US"/>
+        </w:rPr>
+        <w:t>// Response to JSON</w:t>
+      </w:r>
+      <w:r>
+        <w:rPr>
+          <w:color w:val="808080"/>
+          <w:lang w:val="en-US"/>
+        </w:rPr>
+        <w:br/>
+        <w:t xml:space="preserve">    </w:t>
+      </w:r>
+      <w:r>
+        <w:rPr>
+          <w:b/>
+          <w:bCs/>
+          <w:color w:val="CC7832"/>
+          <w:lang w:val="en-US"/>
+        </w:rPr>
+        <w:t xml:space="preserve">try </w:t>
+      </w:r>
+      <w:r>
+        <w:rPr>
+          <w:color w:val="A9B7C6"/>
+          <w:lang w:val="en-US"/>
+        </w:rPr>
+        <w:t>{</w:t>
+      </w:r>
+      <w:r>
+        <w:rPr>
+          <w:color w:val="A9B7C6"/>
+          <w:lang w:val="en-US"/>
+        </w:rPr>
+        <w:br/>
+        <w:t xml:space="preserve">        </w:t>
+      </w:r>
+      <w:proofErr w:type="spellStart"/>
+      <w:r>
+        <w:rPr>
+          <w:b/>
+          <w:bCs/>
+          <w:color w:val="CC7832"/>
+          <w:lang w:val="en-US"/>
+        </w:rPr>
+        <w:t>var</w:t>
+      </w:r>
+      <w:proofErr w:type="spellEnd"/>
+      <w:r>
+        <w:rPr>
+          <w:b/>
+          <w:bCs/>
+          <w:color w:val="CC7832"/>
+          <w:lang w:val="en-US"/>
+        </w:rPr>
+        <w:t xml:space="preserve"> </w:t>
+      </w:r>
+      <w:proofErr w:type="spellStart"/>
+      <w:r>
+        <w:rPr>
+          <w:color w:val="A9B7C6"/>
+          <w:lang w:val="en-US"/>
+        </w:rPr>
+        <w:t>jRes</w:t>
+      </w:r>
+      <w:proofErr w:type="spellEnd"/>
+      <w:r>
+        <w:rPr>
+          <w:color w:val="A9B7C6"/>
+          <w:lang w:val="en-US"/>
+        </w:rPr>
+        <w:t xml:space="preserve"> = </w:t>
+      </w:r>
+      <w:proofErr w:type="spellStart"/>
+      <w:r>
+        <w:rPr>
+          <w:color w:val="9876AA"/>
+          <w:lang w:val="en-US"/>
+        </w:rPr>
+        <w:t>JSON</w:t>
+      </w:r>
+      <w:r>
+        <w:rPr>
+          <w:color w:val="A9B7C6"/>
+          <w:lang w:val="en-US"/>
+        </w:rPr>
+        <w:t>.</w:t>
+      </w:r>
+      <w:r>
+        <w:rPr>
+          <w:color w:val="FFC66D"/>
+          <w:lang w:val="en-US"/>
+        </w:rPr>
+        <w:t>parse</w:t>
+      </w:r>
+      <w:proofErr w:type="spellEnd"/>
+      <w:r>
+        <w:rPr>
+          <w:color w:val="A9B7C6"/>
+          <w:lang w:val="en-US"/>
+        </w:rPr>
+        <w:t>(response)</w:t>
+      </w:r>
+      <w:r>
+        <w:rPr>
+          <w:color w:val="CC7832"/>
+          <w:lang w:val="en-US"/>
+        </w:rPr>
+        <w:t>;</w:t>
+      </w:r>
+      <w:r>
+        <w:rPr>
+          <w:color w:val="CC7832"/>
+          <w:lang w:val="en-US"/>
+        </w:rPr>
+        <w:br/>
+      </w:r>
+      <w:r>
+        <w:rPr>
+          <w:color w:val="CC7832"/>
+          <w:lang w:val="en-US"/>
+        </w:rPr>
+        <w:br/>
+        <w:t xml:space="preserve">        </w:t>
+      </w:r>
+      <w:r>
+        <w:rPr>
+          <w:color w:val="808080"/>
+          <w:lang w:val="en-US"/>
+        </w:rPr>
+        <w:t>// Check if error</w:t>
+      </w:r>
+      <w:r>
+        <w:rPr>
+          <w:color w:val="808080"/>
+          <w:lang w:val="en-US"/>
+        </w:rPr>
+        <w:br/>
+        <w:t xml:space="preserve">        </w:t>
+      </w:r>
+      <w:r>
+        <w:rPr>
+          <w:b/>
+          <w:bCs/>
+          <w:color w:val="CC7832"/>
+          <w:lang w:val="en-US"/>
+        </w:rPr>
+        <w:t xml:space="preserve">if </w:t>
+      </w:r>
+      <w:r>
+        <w:rPr>
+          <w:color w:val="A9B7C6"/>
+          <w:lang w:val="en-US"/>
+        </w:rPr>
+        <w:t>(!</w:t>
+      </w:r>
+      <w:proofErr w:type="spellStart"/>
+      <w:r>
+        <w:rPr>
+          <w:color w:val="A9B7C6"/>
+          <w:lang w:val="en-US"/>
+        </w:rPr>
+        <w:t>jRes.</w:t>
+      </w:r>
+      <w:r>
+        <w:rPr>
+          <w:color w:val="FFC66D"/>
+          <w:lang w:val="en-US"/>
+        </w:rPr>
+        <w:t>error</w:t>
+      </w:r>
+      <w:proofErr w:type="spellEnd"/>
+      <w:r>
+        <w:rPr>
+          <w:color w:val="A9B7C6"/>
+          <w:lang w:val="en-US"/>
+        </w:rPr>
+        <w:t>) {</w:t>
+      </w:r>
+      <w:r>
+        <w:rPr>
+          <w:color w:val="A9B7C6"/>
+          <w:lang w:val="en-US"/>
+        </w:rPr>
+        <w:br/>
+      </w:r>
+      <w:r>
+        <w:rPr>
+          <w:color w:val="A9B7C6"/>
+          <w:lang w:val="en-US"/>
+        </w:rPr>
+        <w:br/>
+        <w:t xml:space="preserve">            </w:t>
+      </w:r>
+      <w:r>
+        <w:rPr>
+          <w:color w:val="808080"/>
+          <w:lang w:val="en-US"/>
+        </w:rPr>
+        <w:t>// If validate then update</w:t>
+      </w:r>
+      <w:r>
+        <w:rPr>
+          <w:color w:val="808080"/>
+          <w:lang w:val="en-US"/>
+        </w:rPr>
+        <w:br/>
+        <w:t xml:space="preserve">            </w:t>
+      </w:r>
+      <w:proofErr w:type="spellStart"/>
+      <w:r>
+        <w:rPr>
+          <w:b/>
+          <w:bCs/>
+          <w:color w:val="CC7832"/>
+          <w:lang w:val="en-US"/>
+        </w:rPr>
+        <w:t>this</w:t>
+      </w:r>
+      <w:r>
+        <w:rPr>
+          <w:color w:val="A9B7C6"/>
+          <w:lang w:val="en-US"/>
+        </w:rPr>
+        <w:t>.</w:t>
+      </w:r>
+      <w:r>
+        <w:rPr>
+          <w:color w:val="FFC66D"/>
+          <w:lang w:val="en-US"/>
+        </w:rPr>
+        <w:t>update</w:t>
+      </w:r>
+      <w:proofErr w:type="spellEnd"/>
+      <w:r>
+        <w:rPr>
+          <w:color w:val="A9B7C6"/>
+          <w:lang w:val="en-US"/>
+        </w:rPr>
+        <w:t>(</w:t>
+      </w:r>
+      <w:proofErr w:type="spellStart"/>
+      <w:r>
+        <w:rPr>
+          <w:color w:val="A9B7C6"/>
+          <w:lang w:val="en-US"/>
+        </w:rPr>
+        <w:t>jRes</w:t>
+      </w:r>
+      <w:proofErr w:type="spellEnd"/>
+      <w:r>
+        <w:rPr>
+          <w:color w:val="A9B7C6"/>
+          <w:lang w:val="en-US"/>
+        </w:rPr>
+        <w:t>)</w:t>
+      </w:r>
+      <w:r>
+        <w:rPr>
+          <w:color w:val="CC7832"/>
+          <w:lang w:val="en-US"/>
+        </w:rPr>
+        <w:t>;</w:t>
+      </w:r>
+      <w:r>
+        <w:rPr>
+          <w:color w:val="CC7832"/>
+          <w:lang w:val="en-US"/>
+        </w:rPr>
+        <w:br/>
+        <w:t xml:space="preserve">        </w:t>
+      </w:r>
+      <w:r>
+        <w:rPr>
+          <w:color w:val="A9B7C6"/>
+          <w:lang w:val="en-US"/>
+        </w:rPr>
+        <w:t xml:space="preserve">} </w:t>
+      </w:r>
+      <w:r>
+        <w:rPr>
+          <w:b/>
+          <w:bCs/>
+          <w:color w:val="CC7832"/>
+          <w:lang w:val="en-US"/>
+        </w:rPr>
+        <w:t xml:space="preserve">else </w:t>
+      </w:r>
+      <w:r>
+        <w:rPr>
+          <w:color w:val="A9B7C6"/>
+          <w:lang w:val="en-US"/>
+        </w:rPr>
+        <w:t>{</w:t>
+      </w:r>
+      <w:r>
+        <w:rPr>
+          <w:color w:val="A9B7C6"/>
+          <w:lang w:val="en-US"/>
+        </w:rPr>
+        <w:br/>
+        <w:t xml:space="preserve">            </w:t>
+      </w:r>
+      <w:proofErr w:type="spellStart"/>
+      <w:r>
+        <w:rPr>
+          <w:color w:val="9876AA"/>
+          <w:lang w:val="en-US"/>
+        </w:rPr>
+        <w:t>console</w:t>
+      </w:r>
+      <w:r>
+        <w:rPr>
+          <w:color w:val="A9B7C6"/>
+          <w:lang w:val="en-US"/>
+        </w:rPr>
+        <w:t>.</w:t>
+      </w:r>
+      <w:r>
+        <w:rPr>
+          <w:color w:val="FFC66D"/>
+          <w:lang w:val="en-US"/>
+        </w:rPr>
+        <w:t>error</w:t>
+      </w:r>
+      <w:proofErr w:type="spellEnd"/>
+      <w:r>
+        <w:rPr>
+          <w:color w:val="A9B7C6"/>
+          <w:lang w:val="en-US"/>
+        </w:rPr>
+        <w:t>(</w:t>
+      </w:r>
+      <w:r>
+        <w:rPr>
+          <w:color w:val="6A8759"/>
+          <w:lang w:val="en-US"/>
+        </w:rPr>
+        <w:t>"JSON Response"</w:t>
+      </w:r>
+      <w:r>
+        <w:rPr>
+          <w:color w:val="CC7832"/>
+          <w:lang w:val="en-US"/>
+        </w:rPr>
+        <w:t xml:space="preserve">, </w:t>
+      </w:r>
+      <w:proofErr w:type="spellStart"/>
+      <w:r>
+        <w:rPr>
+          <w:color w:val="A9B7C6"/>
+          <w:lang w:val="en-US"/>
+        </w:rPr>
+        <w:t>jRes.errorMsg</w:t>
+      </w:r>
+      <w:proofErr w:type="spellEnd"/>
+      <w:r>
+        <w:rPr>
+          <w:color w:val="CC7832"/>
+          <w:lang w:val="en-US"/>
+        </w:rPr>
+        <w:t xml:space="preserve">, </w:t>
+      </w:r>
+      <w:proofErr w:type="spellStart"/>
+      <w:r>
+        <w:rPr>
+          <w:color w:val="A9B7C6"/>
+          <w:lang w:val="en-US"/>
+        </w:rPr>
+        <w:t>jRes.errorTrace</w:t>
+      </w:r>
+      <w:proofErr w:type="spellEnd"/>
+      <w:r>
+        <w:rPr>
+          <w:color w:val="A9B7C6"/>
+          <w:lang w:val="en-US"/>
+        </w:rPr>
+        <w:t>)</w:t>
+      </w:r>
+      <w:r>
+        <w:rPr>
+          <w:color w:val="CC7832"/>
+          <w:lang w:val="en-US"/>
+        </w:rPr>
+        <w:t>;</w:t>
+      </w:r>
+      <w:r>
+        <w:rPr>
+          <w:color w:val="CC7832"/>
+          <w:lang w:val="en-US"/>
+        </w:rPr>
+        <w:br/>
+        <w:t xml:space="preserve">        </w:t>
+      </w:r>
+      <w:r>
+        <w:rPr>
+          <w:color w:val="A9B7C6"/>
+          <w:lang w:val="en-US"/>
+        </w:rPr>
+        <w:t>}</w:t>
+      </w:r>
+      <w:r>
+        <w:rPr>
+          <w:color w:val="A9B7C6"/>
+          <w:lang w:val="en-US"/>
+        </w:rPr>
+        <w:br/>
+        <w:t xml:space="preserve">    } </w:t>
+      </w:r>
+      <w:r>
+        <w:rPr>
+          <w:b/>
+          <w:bCs/>
+          <w:color w:val="CC7832"/>
+          <w:lang w:val="en-US"/>
+        </w:rPr>
+        <w:t xml:space="preserve">catch </w:t>
+      </w:r>
+      <w:r>
+        <w:rPr>
+          <w:color w:val="A9B7C6"/>
+          <w:lang w:val="en-US"/>
+        </w:rPr>
+        <w:t>(err) {</w:t>
+      </w:r>
+      <w:r>
+        <w:rPr>
+          <w:color w:val="A9B7C6"/>
+          <w:lang w:val="en-US"/>
+        </w:rPr>
+        <w:br/>
+        <w:t xml:space="preserve">        </w:t>
+      </w:r>
+      <w:proofErr w:type="spellStart"/>
+      <w:r>
+        <w:rPr>
+          <w:color w:val="9876AA"/>
+          <w:lang w:val="en-US"/>
+        </w:rPr>
+        <w:t>console</w:t>
+      </w:r>
+      <w:r>
+        <w:rPr>
+          <w:color w:val="A9B7C6"/>
+          <w:lang w:val="en-US"/>
+        </w:rPr>
+        <w:t>.</w:t>
+      </w:r>
+      <w:r>
+        <w:rPr>
+          <w:color w:val="FFC66D"/>
+          <w:lang w:val="en-US"/>
+        </w:rPr>
+        <w:t>error</w:t>
+      </w:r>
+      <w:proofErr w:type="spellEnd"/>
+      <w:r>
+        <w:rPr>
+          <w:color w:val="A9B7C6"/>
+          <w:lang w:val="en-US"/>
+        </w:rPr>
+        <w:t>(</w:t>
+      </w:r>
+      <w:r>
+        <w:rPr>
+          <w:color w:val="6A8759"/>
+          <w:lang w:val="en-US"/>
+        </w:rPr>
+        <w:t>'loading data'</w:t>
+      </w:r>
+      <w:r>
+        <w:rPr>
+          <w:color w:val="CC7832"/>
+          <w:lang w:val="en-US"/>
+        </w:rPr>
+        <w:t xml:space="preserve">, </w:t>
+      </w:r>
+      <w:proofErr w:type="spellStart"/>
+      <w:r>
+        <w:rPr>
+          <w:color w:val="A9B7C6"/>
+          <w:lang w:val="en-US"/>
+        </w:rPr>
+        <w:t>ctxt</w:t>
+      </w:r>
+      <w:proofErr w:type="spellEnd"/>
+      <w:r>
+        <w:rPr>
+          <w:color w:val="CC7832"/>
+          <w:lang w:val="en-US"/>
+        </w:rPr>
+        <w:t xml:space="preserve">, </w:t>
+      </w:r>
+      <w:r>
+        <w:rPr>
+          <w:color w:val="A9B7C6"/>
+          <w:lang w:val="en-US"/>
+        </w:rPr>
+        <w:t>response</w:t>
+      </w:r>
+      <w:r>
+        <w:rPr>
+          <w:color w:val="CC7832"/>
+          <w:lang w:val="en-US"/>
+        </w:rPr>
+        <w:t xml:space="preserve">, </w:t>
+      </w:r>
+      <w:r>
+        <w:rPr>
+          <w:color w:val="A9B7C6"/>
+          <w:lang w:val="en-US"/>
+        </w:rPr>
+        <w:t>err)</w:t>
+      </w:r>
+      <w:r>
+        <w:rPr>
+          <w:color w:val="CC7832"/>
+          <w:lang w:val="en-US"/>
+        </w:rPr>
+        <w:t>;</w:t>
+      </w:r>
+      <w:r>
+        <w:rPr>
+          <w:color w:val="CC7832"/>
+          <w:lang w:val="en-US"/>
+        </w:rPr>
+        <w:br/>
+        <w:t xml:space="preserve">    </w:t>
+      </w:r>
+      <w:r>
+        <w:rPr>
+          <w:color w:val="A9B7C6"/>
+          <w:lang w:val="en-US"/>
+        </w:rPr>
+        <w:t xml:space="preserve">} </w:t>
+      </w:r>
+      <w:r>
+        <w:rPr>
+          <w:b/>
+          <w:bCs/>
+          <w:color w:val="CC7832"/>
+          <w:lang w:val="en-US"/>
+        </w:rPr>
+        <w:t xml:space="preserve">finally </w:t>
+      </w:r>
+      <w:r>
+        <w:rPr>
+          <w:color w:val="A9B7C6"/>
+          <w:lang w:val="en-US"/>
+        </w:rPr>
+        <w:t>{</w:t>
+      </w:r>
+      <w:r>
+        <w:rPr>
+          <w:color w:val="A9B7C6"/>
+          <w:lang w:val="en-US"/>
+        </w:rPr>
+        <w:br/>
+        <w:t xml:space="preserve">        </w:t>
+      </w:r>
+      <w:proofErr w:type="spellStart"/>
+      <w:r>
+        <w:rPr>
+          <w:b/>
+          <w:bCs/>
+          <w:color w:val="CC7832"/>
+          <w:lang w:val="en-US"/>
+        </w:rPr>
+        <w:t>this</w:t>
+      </w:r>
+      <w:r>
+        <w:rPr>
+          <w:color w:val="A9B7C6"/>
+          <w:lang w:val="en-US"/>
+        </w:rPr>
+        <w:t>.</w:t>
+      </w:r>
+      <w:r>
+        <w:rPr>
+          <w:color w:val="9876AA"/>
+          <w:lang w:val="en-US"/>
+        </w:rPr>
+        <w:t>loading</w:t>
+      </w:r>
+      <w:proofErr w:type="spellEnd"/>
+      <w:r>
+        <w:rPr>
+          <w:color w:val="9876AA"/>
+          <w:lang w:val="en-US"/>
+        </w:rPr>
+        <w:t xml:space="preserve"> </w:t>
+      </w:r>
+      <w:r>
+        <w:rPr>
+          <w:color w:val="A9B7C6"/>
+          <w:lang w:val="en-US"/>
+        </w:rPr>
+        <w:t xml:space="preserve">= </w:t>
+      </w:r>
+      <w:r>
+        <w:rPr>
+          <w:b/>
+          <w:bCs/>
+          <w:color w:val="CC7832"/>
+          <w:lang w:val="en-US"/>
+        </w:rPr>
+        <w:t>false</w:t>
+      </w:r>
+      <w:r>
+        <w:rPr>
+          <w:color w:val="CC7832"/>
+          <w:lang w:val="en-US"/>
+        </w:rPr>
+        <w:t>;</w:t>
+      </w:r>
+      <w:r>
+        <w:rPr>
+          <w:color w:val="CC7832"/>
+          <w:lang w:val="en-US"/>
+        </w:rPr>
+        <w:br/>
+        <w:t xml:space="preserve">    </w:t>
+      </w:r>
+      <w:r>
+        <w:rPr>
+          <w:color w:val="A9B7C6"/>
+          <w:lang w:val="en-US"/>
+        </w:rPr>
+        <w:t>}</w:t>
+      </w:r>
+      <w:r>
+        <w:rPr>
+          <w:color w:val="A9B7C6"/>
+          <w:lang w:val="en-US"/>
+        </w:rPr>
+        <w:br/>
+        <w:t>}</w:t>
+      </w:r>
+      <w:r>
+        <w:rPr>
+          <w:color w:val="CC7832"/>
+          <w:lang w:val="en-US"/>
+        </w:rPr>
+        <w:t xml:space="preserve">, </w:t>
+      </w:r>
+      <w:r>
+        <w:rPr>
+          <w:b/>
+          <w:bCs/>
+          <w:color w:val="CC7832"/>
+          <w:lang w:val="en-US"/>
+        </w:rPr>
+        <w:t xml:space="preserve">function </w:t>
+      </w:r>
+      <w:r>
+        <w:rPr>
+          <w:color w:val="A9B7C6"/>
+          <w:lang w:val="en-US"/>
+        </w:rPr>
+        <w:t>(err) {</w:t>
+      </w:r>
+      <w:r>
+        <w:rPr>
+          <w:color w:val="A9B7C6"/>
+          <w:lang w:val="en-US"/>
+        </w:rPr>
+        <w:br/>
+        <w:t xml:space="preserve">    </w:t>
+      </w:r>
+      <w:proofErr w:type="spellStart"/>
+      <w:r>
+        <w:rPr>
+          <w:color w:val="9876AA"/>
+          <w:lang w:val="en-US"/>
+        </w:rPr>
+        <w:t>console</w:t>
+      </w:r>
+      <w:r>
+        <w:rPr>
+          <w:color w:val="A9B7C6"/>
+          <w:lang w:val="en-US"/>
+        </w:rPr>
+        <w:t>.</w:t>
+      </w:r>
+      <w:r>
+        <w:rPr>
+          <w:color w:val="FFC66D"/>
+          <w:lang w:val="en-US"/>
+        </w:rPr>
+        <w:t>error</w:t>
+      </w:r>
+      <w:proofErr w:type="spellEnd"/>
+      <w:r>
+        <w:rPr>
+          <w:color w:val="A9B7C6"/>
+          <w:lang w:val="en-US"/>
+        </w:rPr>
+        <w:t>(</w:t>
+      </w:r>
+      <w:r>
+        <w:rPr>
+          <w:color w:val="6A8759"/>
+          <w:lang w:val="en-US"/>
+        </w:rPr>
+        <w:t>"POST controller"</w:t>
+      </w:r>
+      <w:r>
+        <w:rPr>
+          <w:color w:val="CC7832"/>
+          <w:lang w:val="en-US"/>
+        </w:rPr>
+        <w:t xml:space="preserve">, </w:t>
+      </w:r>
+      <w:proofErr w:type="spellStart"/>
+      <w:r>
+        <w:rPr>
+          <w:color w:val="A9B7C6"/>
+          <w:lang w:val="en-US"/>
+        </w:rPr>
+        <w:t>ctxt</w:t>
+      </w:r>
+      <w:proofErr w:type="spellEnd"/>
+      <w:r>
+        <w:rPr>
+          <w:color w:val="CC7832"/>
+          <w:lang w:val="en-US"/>
+        </w:rPr>
+        <w:t xml:space="preserve">, </w:t>
+      </w:r>
+      <w:r>
+        <w:rPr>
+          <w:color w:val="A9B7C6"/>
+          <w:lang w:val="en-US"/>
+        </w:rPr>
+        <w:t>err)</w:t>
+      </w:r>
+      <w:r>
+        <w:rPr>
+          <w:color w:val="CC7832"/>
+          <w:lang w:val="en-US"/>
+        </w:rPr>
+        <w:t>;</w:t>
+      </w:r>
+      <w:r>
+        <w:rPr>
+          <w:color w:val="CC7832"/>
+          <w:lang w:val="en-US"/>
+        </w:rPr>
+        <w:br/>
+      </w:r>
+      <w:r>
+        <w:rPr>
+          <w:color w:val="CC7832"/>
+          <w:lang w:val="en-US"/>
+        </w:rPr>
+        <w:br/>
+        <w:t xml:space="preserve">    </w:t>
+      </w:r>
+      <w:r>
+        <w:rPr>
+          <w:color w:val="808080"/>
+          <w:lang w:val="en-US"/>
+        </w:rPr>
+        <w:t>// Hide loading and show results</w:t>
+      </w:r>
+      <w:r>
+        <w:rPr>
+          <w:color w:val="808080"/>
+          <w:lang w:val="en-US"/>
+        </w:rPr>
+        <w:br/>
+        <w:t xml:space="preserve">    </w:t>
+      </w:r>
+      <w:proofErr w:type="spellStart"/>
+      <w:r>
+        <w:rPr>
+          <w:b/>
+          <w:bCs/>
+          <w:color w:val="CC7832"/>
+          <w:lang w:val="en-US"/>
+        </w:rPr>
+        <w:t>this</w:t>
+      </w:r>
+      <w:r>
+        <w:rPr>
+          <w:color w:val="A9B7C6"/>
+          <w:lang w:val="en-US"/>
+        </w:rPr>
+        <w:t>.</w:t>
+      </w:r>
+      <w:r>
+        <w:rPr>
+          <w:color w:val="9876AA"/>
+          <w:lang w:val="en-US"/>
+        </w:rPr>
+        <w:t>loading</w:t>
+      </w:r>
+      <w:proofErr w:type="spellEnd"/>
+      <w:r>
+        <w:rPr>
+          <w:color w:val="9876AA"/>
+          <w:lang w:val="en-US"/>
+        </w:rPr>
+        <w:t xml:space="preserve"> </w:t>
+      </w:r>
+      <w:r>
+        <w:rPr>
+          <w:color w:val="A9B7C6"/>
+          <w:lang w:val="en-US"/>
+        </w:rPr>
+        <w:t xml:space="preserve">= </w:t>
+      </w:r>
+      <w:r>
+        <w:rPr>
+          <w:b/>
+          <w:bCs/>
+          <w:color w:val="CC7832"/>
+          <w:lang w:val="en-US"/>
+        </w:rPr>
+        <w:t>false</w:t>
+      </w:r>
+      <w:r>
+        <w:rPr>
+          <w:color w:val="CC7832"/>
+          <w:lang w:val="en-US"/>
+        </w:rPr>
+        <w:t>;</w:t>
+      </w:r>
+      <w:r>
+        <w:rPr>
+          <w:color w:val="CC7832"/>
+          <w:lang w:val="en-US"/>
+        </w:rPr>
+        <w:br/>
+      </w:r>
+      <w:r>
+        <w:rPr>
+          <w:color w:val="A9B7C6"/>
+          <w:lang w:val="en-US"/>
+        </w:rPr>
+        <w:t>})</w:t>
+      </w:r>
+      <w:r>
+        <w:rPr>
+          <w:color w:val="CC7832"/>
+          <w:lang w:val="en-US"/>
+        </w:rPr>
+        <w:t>;</w:t>
+      </w:r>
+    </w:p>
+    <w:p>
+      <w:pPr>
         <w:rPr>
           <w:lang w:val="en-US" w:eastAsia="es-ES"/>
         </w:rPr>
@@ -11479,7 +12939,7 @@
 </file>
 
 <file path=customXml/itemProps1.xml><?xml version="1.0" encoding="utf-8"?>
-<ds:datastoreItem xmlns:ds="http://schemas.openxmlformats.org/officeDocument/2006/customXml" ds:itemID="{ECED349B-C09F-4094-A4EF-8454BCB7E9C5}">
+<ds:datastoreItem xmlns:ds="http://schemas.openxmlformats.org/officeDocument/2006/customXml" ds:itemID="{87489DDF-0871-497D-9837-B06CBA5EC4E1}">
   <ds:schemaRefs>
     <ds:schemaRef ds:uri="http://schemas.openxmlformats.org/officeDocument/2006/bibliography"/>
   </ds:schemaRefs>

</xml_diff>